<commit_message>
raport Maciek - koniec
</commit_message>
<xml_diff>
--- a/iadrepo2/Galkiewicz_Slusarz_zadanie2.docx
+++ b/iadrepo2/Galkiewicz_Slusarz_zadanie2.docx
@@ -1812,7 +1812,7 @@
           <w:szCs w:val="24"/>
         </w:rPr>
         <w:pict>
-          <v:shape id="_x0000_s1030" type="#_x0000_t202" style="position:absolute;left:0;text-align:left;margin-left:366.15pt;margin-top:658.8pt;width:34.85pt;height:50.7pt;z-index:-251652096;mso-position-horizontal-relative:margin;mso-position-vertical-relative:margin;mso-width-relative:margin;mso-height-relative:margin" wrapcoords="0 0" filled="f" stroked="f">
+          <v:shape id="_x0000_s1030" type="#_x0000_t202" style="position:absolute;left:0;text-align:left;margin-left:366.15pt;margin-top:656.65pt;width:34.85pt;height:50.7pt;z-index:-251652096;mso-position-horizontal-relative:margin;mso-position-vertical-relative:margin;mso-width-relative:margin;mso-height-relative:margin" wrapcoords="0 0" filled="f" stroked="f">
             <v:textbox style="mso-next-textbox:#_x0000_s1030">
               <w:txbxContent>
                 <w:p>
@@ -3795,7 +3795,7 @@
             <v:path o:extrusionok="f" gradientshapeok="t" o:connecttype="rect"/>
             <o:lock v:ext="edit" aspectratio="t"/>
           </v:shapetype>
-          <v:shape id="_x0000_i1025" type="#_x0000_t75" style="width:268.15pt;height:245.8pt" o:bordertopcolor="this" o:borderleftcolor="this" o:borderbottomcolor="this" o:borderrightcolor="this">
+          <v:shape id="_x0000_i1025" type="#_x0000_t75" style="width:267.9pt;height:246.15pt" o:bordertopcolor="this" o:borderleftcolor="this" o:borderbottomcolor="this" o:borderrightcolor="this">
             <v:imagedata r:id="rId11" o:title="11"/>
             <w10:bordertop type="single" width="4"/>
             <w10:borderleft type="single" width="4"/>
@@ -3844,7 +3844,7 @@
           <w:szCs w:val="24"/>
         </w:rPr>
         <w:pict>
-          <v:shape id="_x0000_i1026" type="#_x0000_t75" style="width:274.35pt;height:172.55pt" o:bordertopcolor="this" o:borderleftcolor="this" o:borderbottomcolor="this" o:borderrightcolor="this">
+          <v:shape id="_x0000_i1026" type="#_x0000_t75" style="width:274.6pt;height:172.45pt" o:bordertopcolor="this" o:borderleftcolor="this" o:borderbottomcolor="this" o:borderrightcolor="this">
             <v:imagedata r:id="rId12" o:title="12"/>
             <w10:bordertop type="single" width="4"/>
             <w10:borderleft type="single" width="4"/>
@@ -3940,7 +3940,7 @@
           <w:szCs w:val="24"/>
         </w:rPr>
         <w:pict>
-          <v:shape id="_x0000_i1027" type="#_x0000_t75" style="width:275.6pt;height:167.6pt" o:bordertopcolor="this" o:borderleftcolor="this" o:borderbottomcolor="this" o:borderrightcolor="this">
+          <v:shape id="_x0000_i1027" type="#_x0000_t75" style="width:275.45pt;height:167.45pt" o:bordertopcolor="this" o:borderleftcolor="this" o:borderbottomcolor="this" o:borderrightcolor="this">
             <v:imagedata r:id="rId13" o:title="13"/>
             <w10:bordertop type="single" width="4"/>
             <w10:borderleft type="single" width="4"/>
@@ -4009,7 +4009,7 @@
         </w:rPr>
         <w:lastRenderedPageBreak/>
         <w:pict>
-          <v:shape id="_x0000_i1028" type="#_x0000_t75" style="width:325.25pt;height:244.55pt" o:bordertopcolor="this" o:borderleftcolor="this" o:borderbottomcolor="this" o:borderrightcolor="this">
+          <v:shape id="_x0000_i1028" type="#_x0000_t75" style="width:325.65pt;height:244.45pt" o:bordertopcolor="this" o:borderleftcolor="this" o:borderbottomcolor="this" o:borderrightcolor="this">
             <v:imagedata r:id="rId14" o:title="21"/>
             <w10:bordertop type="single" width="4"/>
             <w10:borderleft type="single" width="4"/>
@@ -4097,7 +4097,7 @@
           <w:szCs w:val="24"/>
         </w:rPr>
         <w:pict>
-          <v:shape id="_x0000_i1029" type="#_x0000_t75" style="width:294.2pt;height:193.65pt" o:bordertopcolor="this" o:borderleftcolor="this" o:borderbottomcolor="this" o:borderrightcolor="this">
+          <v:shape id="_x0000_i1029" type="#_x0000_t75" style="width:294.7pt;height:193.4pt" o:bordertopcolor="this" o:borderleftcolor="this" o:borderbottomcolor="this" o:borderrightcolor="this">
             <v:imagedata r:id="rId15" o:title="22"/>
             <w10:bordertop type="single" width="4"/>
             <w10:borderleft type="single" width="4"/>
@@ -4211,7 +4211,7 @@
           <w:szCs w:val="24"/>
         </w:rPr>
         <w:pict>
-          <v:shape id="_x0000_i1030" type="#_x0000_t75" style="width:266.9pt;height:171.3pt" o:bordertopcolor="this" o:borderleftcolor="this" o:borderbottomcolor="this" o:borderrightcolor="this">
+          <v:shape id="_x0000_i1030" type="#_x0000_t75" style="width:267.05pt;height:171.65pt" o:bordertopcolor="this" o:borderleftcolor="this" o:borderbottomcolor="this" o:borderrightcolor="this">
             <v:imagedata r:id="rId16" o:title="23"/>
             <w10:bordertop type="single" width="4"/>
             <w10:borderleft type="single" width="4"/>
@@ -4290,7 +4290,7 @@
         </w:rPr>
         <w:lastRenderedPageBreak/>
         <w:pict>
-          <v:shape id="_x0000_i1031" type="#_x0000_t75" style="width:306.6pt;height:235.85pt" o:bordertopcolor="this" o:borderleftcolor="this" o:borderbottomcolor="this" o:borderrightcolor="this">
+          <v:shape id="_x0000_i1031" type="#_x0000_t75" style="width:306.4pt;height:236.1pt" o:bordertopcolor="this" o:borderleftcolor="this" o:borderbottomcolor="this" o:borderrightcolor="this">
             <v:imagedata r:id="rId17" o:title="31"/>
             <w10:bordertop type="single" width="4"/>
             <w10:borderleft type="single" width="4"/>
@@ -4378,7 +4378,7 @@
           <w:szCs w:val="24"/>
         </w:rPr>
         <w:pict>
-          <v:shape id="_x0000_i1032" type="#_x0000_t75" style="width:4in;height:192.4pt" o:bordertopcolor="this" o:borderleftcolor="this" o:borderbottomcolor="this" o:borderrightcolor="this">
+          <v:shape id="_x0000_i1032" type="#_x0000_t75" style="width:4in;height:192.55pt" o:bordertopcolor="this" o:borderleftcolor="this" o:borderbottomcolor="this" o:borderrightcolor="this">
             <v:imagedata r:id="rId18" o:title="32"/>
             <w10:bordertop type="single" width="4"/>
             <w10:borderleft type="single" width="4"/>
@@ -4492,7 +4492,7 @@
           <w:szCs w:val="24"/>
         </w:rPr>
         <w:pict>
-          <v:shape id="_x0000_i1033" type="#_x0000_t75" style="width:270.6pt;height:177.5pt" o:bordertopcolor="this" o:borderleftcolor="this" o:borderbottomcolor="this" o:borderrightcolor="this">
+          <v:shape id="_x0000_i1033" type="#_x0000_t75" style="width:270.4pt;height:177.5pt" o:bordertopcolor="this" o:borderleftcolor="this" o:borderbottomcolor="this" o:borderrightcolor="this">
             <v:imagedata r:id="rId19" o:title="33"/>
             <w10:bordertop type="single" width="4"/>
             <w10:borderleft type="single" width="4"/>
@@ -4579,7 +4579,7 @@
         </w:rPr>
         <w:lastRenderedPageBreak/>
         <w:pict>
-          <v:shape id="_x0000_i1034" type="#_x0000_t75" style="width:332.7pt;height:273.1pt" o:bordertopcolor="this" o:borderleftcolor="this" o:borderbottomcolor="this" o:borderrightcolor="this">
+          <v:shape id="_x0000_i1034" type="#_x0000_t75" style="width:332.35pt;height:272.95pt" o:bordertopcolor="this" o:borderleftcolor="this" o:borderbottomcolor="this" o:borderrightcolor="this">
             <v:imagedata r:id="rId20" o:title="41"/>
             <w10:bordertop type="single" width="4"/>
             <w10:borderleft type="single" width="4"/>
@@ -4667,7 +4667,7 @@
           <w:szCs w:val="24"/>
         </w:rPr>
         <w:pict>
-          <v:shape id="_x0000_i1035" type="#_x0000_t75" style="width:240.85pt;height:158.9pt" o:bordertopcolor="this" o:borderleftcolor="this" o:borderbottomcolor="this" o:borderrightcolor="this">
+          <v:shape id="_x0000_i1035" type="#_x0000_t75" style="width:241.1pt;height:159.05pt" o:bordertopcolor="this" o:borderleftcolor="this" o:borderbottomcolor="this" o:borderrightcolor="this">
             <v:imagedata r:id="rId21" o:title="42"/>
             <w10:bordertop type="single" width="4"/>
             <w10:borderleft type="single" width="4"/>
@@ -4781,7 +4781,7 @@
           <w:szCs w:val="24"/>
         </w:rPr>
         <w:pict>
-          <v:shape id="_x0000_i1036" type="#_x0000_t75" style="width:265.65pt;height:176.3pt" o:bordertopcolor="this" o:borderleftcolor="this" o:borderbottomcolor="this" o:borderrightcolor="this">
+          <v:shape id="_x0000_i1036" type="#_x0000_t75" style="width:266.25pt;height:175.8pt" o:bordertopcolor="this" o:borderleftcolor="this" o:borderbottomcolor="this" o:borderrightcolor="this">
             <v:imagedata r:id="rId22" o:title="43"/>
             <w10:bordertop type="single" width="4"/>
             <w10:borderleft type="single" width="4"/>
@@ -4868,7 +4868,7 @@
         </w:rPr>
         <w:lastRenderedPageBreak/>
         <w:pict>
-          <v:shape id="_x0000_i1037" type="#_x0000_t75" style="width:312.85pt;height:239.6pt" o:bordertopcolor="this" o:borderleftcolor="this" o:borderbottomcolor="this" o:borderrightcolor="this">
+          <v:shape id="_x0000_i1037" type="#_x0000_t75" style="width:313.1pt;height:239.45pt" o:bordertopcolor="this" o:borderleftcolor="this" o:borderbottomcolor="this" o:borderrightcolor="this">
             <v:imagedata r:id="rId23" o:title="51"/>
             <w10:bordertop type="single" width="4"/>
             <w10:borderleft type="single" width="4"/>
@@ -4953,7 +4953,7 @@
           <w:szCs w:val="24"/>
         </w:rPr>
         <w:pict>
-          <v:shape id="_x0000_i1038" type="#_x0000_t75" style="width:279.3pt;height:182.5pt" o:bordertopcolor="this" o:borderleftcolor="this" o:borderbottomcolor="this" o:borderrightcolor="this">
+          <v:shape id="_x0000_i1038" type="#_x0000_t75" style="width:279.65pt;height:182.5pt" o:bordertopcolor="this" o:borderleftcolor="this" o:borderbottomcolor="this" o:borderrightcolor="this">
             <v:imagedata r:id="rId24" o:title="52"/>
             <w10:bordertop type="single" width="4"/>
             <w10:borderleft type="single" width="4"/>
@@ -5067,7 +5067,7 @@
           <w:szCs w:val="24"/>
         </w:rPr>
         <w:pict>
-          <v:shape id="_x0000_i1039" type="#_x0000_t75" style="width:290.5pt;height:189.95pt" o:bordertopcolor="this" o:borderleftcolor="this" o:borderbottomcolor="this" o:borderrightcolor="this">
+          <v:shape id="_x0000_i1039" type="#_x0000_t75" style="width:290.5pt;height:190.05pt" o:bordertopcolor="this" o:borderleftcolor="this" o:borderbottomcolor="this" o:borderrightcolor="this">
             <v:imagedata r:id="rId25" o:title="53"/>
             <w10:bordertop type="single" width="4"/>
             <w10:borderleft type="single" width="4"/>
@@ -5154,7 +5154,7 @@
         </w:rPr>
         <w:lastRenderedPageBreak/>
         <w:pict>
-          <v:shape id="_x0000_i1040" type="#_x0000_t75" style="width:312.85pt;height:239.6pt" o:bordertopcolor="this" o:borderleftcolor="this" o:borderbottomcolor="this" o:borderrightcolor="this">
+          <v:shape id="_x0000_i1040" type="#_x0000_t75" style="width:313.1pt;height:239.45pt" o:bordertopcolor="this" o:borderleftcolor="this" o:borderbottomcolor="this" o:borderrightcolor="this">
             <v:imagedata r:id="rId26" o:title="61"/>
             <w10:bordertop type="single" width="4"/>
             <w10:borderleft type="single" width="4"/>
@@ -5240,7 +5240,7 @@
           <w:szCs w:val="24"/>
         </w:rPr>
         <w:pict>
-          <v:shape id="_x0000_i1041" type="#_x0000_t75" style="width:285.5pt;height:188.7pt" o:bordertopcolor="this" o:borderleftcolor="this" o:borderbottomcolor="this" o:borderrightcolor="this">
+          <v:shape id="_x0000_i1041" type="#_x0000_t75" style="width:285.5pt;height:188.35pt" o:bordertopcolor="this" o:borderleftcolor="this" o:borderbottomcolor="this" o:borderrightcolor="this">
             <v:imagedata r:id="rId27" o:title="62"/>
             <w10:bordertop type="single" width="4"/>
             <w10:borderleft type="single" width="4"/>
@@ -5354,7 +5354,7 @@
           <w:szCs w:val="24"/>
         </w:rPr>
         <w:pict>
-          <v:shape id="_x0000_i1042" type="#_x0000_t75" style="width:273.1pt;height:180pt" o:bordertopcolor="this" o:borderleftcolor="this" o:borderbottomcolor="this" o:borderrightcolor="this">
+          <v:shape id="_x0000_i1042" type="#_x0000_t75" style="width:272.95pt;height:180pt" o:bordertopcolor="this" o:borderleftcolor="this" o:borderbottomcolor="this" o:borderrightcolor="this">
             <v:imagedata r:id="rId28" o:title="63"/>
             <w10:bordertop type="single" width="4"/>
             <w10:borderleft type="single" width="4"/>
@@ -5441,7 +5441,7 @@
         </w:rPr>
         <w:lastRenderedPageBreak/>
         <w:pict>
-          <v:shape id="_x0000_i1043" type="#_x0000_t75" style="width:280.55pt;height:229.65pt" o:bordertopcolor="this" o:borderleftcolor="this" o:borderbottomcolor="this" o:borderrightcolor="this">
+          <v:shape id="_x0000_i1043" type="#_x0000_t75" style="width:298.9pt;height:244.45pt" o:bordertopcolor="this" o:borderleftcolor="this" o:borderbottomcolor="this" o:borderrightcolor="this">
             <v:imagedata r:id="rId29" o:title="71"/>
             <w10:bordertop type="single" width="4"/>
             <w10:borderleft type="single" width="4"/>
@@ -5527,7 +5527,7 @@
           <w:szCs w:val="24"/>
         </w:rPr>
         <w:pict>
-          <v:shape id="_x0000_i1044" type="#_x0000_t75" style="width:300.4pt;height:197.4pt" o:bordertopcolor="this" o:borderleftcolor="this" o:borderbottomcolor="this" o:borderrightcolor="this">
+          <v:shape id="_x0000_i1044" type="#_x0000_t75" style="width:300.55pt;height:197.6pt" o:bordertopcolor="this" o:borderleftcolor="this" o:borderbottomcolor="this" o:borderrightcolor="this">
             <v:imagedata r:id="rId30" o:title="72"/>
             <w10:bordertop type="single" width="4"/>
             <w10:borderleft type="single" width="4"/>
@@ -5640,7 +5640,7 @@
           <w:szCs w:val="24"/>
         </w:rPr>
         <w:pict>
-          <v:shape id="_x0000_i1045" type="#_x0000_t75" style="width:273.1pt;height:178.75pt" o:bordertopcolor="this" o:borderleftcolor="this" o:borderbottomcolor="this" o:borderrightcolor="this">
+          <v:shape id="_x0000_i1045" type="#_x0000_t75" style="width:272.95pt;height:179.15pt" o:bordertopcolor="this" o:borderleftcolor="this" o:borderbottomcolor="this" o:borderrightcolor="this">
             <v:imagedata r:id="rId31" o:title="73"/>
             <w10:bordertop type="single" width="4"/>
             <w10:borderleft type="single" width="4"/>
@@ -5727,7 +5727,7 @@
         </w:rPr>
         <w:lastRenderedPageBreak/>
         <w:pict>
-          <v:shape id="_x0000_i1046" type="#_x0000_t75" style="width:322.75pt;height:245.8pt" o:bordertopcolor="this" o:borderleftcolor="this" o:borderbottomcolor="this" o:borderrightcolor="this">
+          <v:shape id="_x0000_i1046" type="#_x0000_t75" style="width:322.35pt;height:246.15pt" o:bordertopcolor="this" o:borderleftcolor="this" o:borderbottomcolor="this" o:borderrightcolor="this">
             <v:imagedata r:id="rId32" o:title="81"/>
             <w10:bordertop type="single" width="4"/>
             <w10:borderleft type="single" width="4"/>
@@ -5813,7 +5813,7 @@
           <w:szCs w:val="24"/>
         </w:rPr>
         <w:pict>
-          <v:shape id="_x0000_i1047" type="#_x0000_t75" style="width:255.7pt;height:167.6pt" o:bordertopcolor="this" o:borderleftcolor="this" o:borderbottomcolor="this" o:borderrightcolor="this">
+          <v:shape id="_x0000_i1047" type="#_x0000_t75" style="width:255.35pt;height:167.45pt" o:bordertopcolor="this" o:borderleftcolor="this" o:borderbottomcolor="this" o:borderrightcolor="this">
             <v:imagedata r:id="rId33" o:title="82"/>
             <w10:bordertop type="single" width="4"/>
             <w10:borderleft type="single" width="4"/>
@@ -5927,7 +5927,7 @@
           <w:szCs w:val="24"/>
         </w:rPr>
         <w:pict>
-          <v:shape id="_x0000_i1048" type="#_x0000_t75" style="width:270.6pt;height:176.3pt" o:bordertopcolor="this" o:borderleftcolor="this" o:borderbottomcolor="this" o:borderrightcolor="this">
+          <v:shape id="_x0000_i1048" type="#_x0000_t75" style="width:270.4pt;height:175.8pt" o:bordertopcolor="this" o:borderleftcolor="this" o:borderbottomcolor="this" o:borderrightcolor="this">
             <v:imagedata r:id="rId34" o:title="83"/>
             <w10:bordertop type="single" width="4"/>
             <w10:borderleft type="single" width="4"/>
@@ -6012,61 +6012,12 @@
     <w:p>
       <w:pPr>
         <w:rPr>
-          <w:rFonts w:asciiTheme="majorHAnsi" w:hAnsiTheme="majorHAnsi"/>
-          <w:sz w:val="20"/>
-          <w:szCs w:val="20"/>
-        </w:rPr>
-      </w:pPr>
-      <w:r>
-        <w:rPr>
           <w:rFonts w:asciiTheme="majorHAnsi" w:eastAsia="Arial" w:hAnsiTheme="majorHAnsi" w:cs="Arial"/>
           <w:b/>
           <w:bCs/>
           <w:sz w:val="29"/>
           <w:szCs w:val="29"/>
         </w:rPr>
-        <w:lastRenderedPageBreak/>
-        <w:t>6. Dyskusja</w:t>
-      </w:r>
-    </w:p>
-    <w:p>
-      <w:pPr>
-        <w:spacing w:line="326" w:lineRule="exact"/>
-        <w:rPr>
-          <w:rFonts w:asciiTheme="majorHAnsi" w:hAnsiTheme="majorHAnsi"/>
-          <w:sz w:val="20"/>
-          <w:szCs w:val="20"/>
-        </w:rPr>
-      </w:pPr>
-    </w:p>
-    <w:p>
-      <w:pPr>
-        <w:spacing w:before="240"/>
-        <w:ind w:left="426"/>
-        <w:rPr>
-          <w:rFonts w:asciiTheme="majorHAnsi" w:hAnsiTheme="majorHAnsi"/>
-          <w:sz w:val="24"/>
-          <w:szCs w:val="24"/>
-        </w:rPr>
-      </w:pPr>
-    </w:p>
-    <w:p>
-      <w:pPr>
-        <w:jc w:val="center"/>
-        <w:rPr>
-          <w:rFonts w:asciiTheme="majorHAnsi" w:hAnsiTheme="majorHAnsi"/>
-          <w:sz w:val="24"/>
-          <w:szCs w:val="24"/>
-        </w:rPr>
-      </w:pPr>
-    </w:p>
-    <w:p>
-      <w:pPr>
-        <w:rPr>
-          <w:rFonts w:asciiTheme="majorHAnsi" w:hAnsiTheme="majorHAnsi"/>
-          <w:sz w:val="20"/>
-          <w:szCs w:val="20"/>
-        </w:rPr>
       </w:pPr>
       <w:r>
         <w:rPr>
@@ -6076,9 +6027,570 @@
           <w:sz w:val="29"/>
           <w:szCs w:val="29"/>
         </w:rPr>
-        <w:t>7</w:t>
-      </w:r>
-      <w:r>
+        <w:lastRenderedPageBreak/>
+        <w:t>6. Dyskusja</w:t>
+      </w:r>
+    </w:p>
+    <w:p>
+      <w:pPr>
+        <w:rPr>
+          <w:rFonts w:asciiTheme="majorHAnsi" w:hAnsiTheme="majorHAnsi"/>
+          <w:sz w:val="20"/>
+          <w:szCs w:val="20"/>
+        </w:rPr>
+      </w:pPr>
+    </w:p>
+    <w:p>
+      <w:pPr>
+        <w:spacing w:line="251" w:lineRule="auto"/>
+        <w:ind w:firstLine="351"/>
+        <w:rPr>
+          <w:rFonts w:asciiTheme="majorHAnsi" w:eastAsia="Arial" w:hAnsiTheme="majorHAnsi" w:cs="Arial"/>
+          <w:sz w:val="24"/>
+          <w:szCs w:val="24"/>
+        </w:rPr>
+      </w:pPr>
+      <w:r>
+        <w:rPr>
+          <w:rFonts w:asciiTheme="majorHAnsi" w:eastAsia="Arial" w:hAnsiTheme="majorHAnsi" w:cs="Arial"/>
+          <w:sz w:val="24"/>
+          <w:szCs w:val="24"/>
+        </w:rPr>
+        <w:t xml:space="preserve">Analizując wykresy funkcji aproksymującej dla </w:t>
+      </w:r>
+      <w:r>
+        <w:rPr>
+          <w:rFonts w:asciiTheme="majorHAnsi" w:eastAsia="Arial" w:hAnsiTheme="majorHAnsi" w:cs="Arial"/>
+          <w:b/>
+          <w:sz w:val="24"/>
+          <w:szCs w:val="24"/>
+        </w:rPr>
+        <w:t>pierwszego</w:t>
+      </w:r>
+      <w:r>
+        <w:rPr>
+          <w:rFonts w:asciiTheme="majorHAnsi" w:eastAsia="Arial" w:hAnsiTheme="majorHAnsi" w:cs="Arial"/>
+          <w:sz w:val="24"/>
+          <w:szCs w:val="24"/>
+        </w:rPr>
+        <w:t xml:space="preserve"> przykładowego zestawu parametrów, można dojść do wniosku, że sieć wykonuje zadanie zgodnie z oczekiwaniami. Wykres funkcji aproksymującej częściowo pokrywa się z wykresem funkcji aproksymowanej. Oceniając </w:t>
+      </w:r>
+      <w:r>
+        <w:rPr>
+          <w:rFonts w:asciiTheme="majorHAnsi" w:eastAsia="Arial" w:hAnsiTheme="majorHAnsi" w:cs="Arial"/>
+          <w:sz w:val="24"/>
+          <w:szCs w:val="24"/>
+        </w:rPr>
+        <w:t xml:space="preserve">wzrokowo dokładność odwzorowania można stwierdzić że jest ona zadowalająca, mimo tego że funkcja w pewnych przedziałach nie pokrywa idealnie funkcji aproksymowanej. Zastanawiające jest to, że w przedziale w którym wylosowane punkty zostały rozmieszczone „najgęściej”, funkcja przyjmuje wartości najbardziej oddalona od oczekiwanych w porównaniu z innymi przedziałami argumentów. </w:t>
+      </w:r>
+    </w:p>
+    <w:p>
+      <w:pPr>
+        <w:spacing w:line="251" w:lineRule="auto"/>
+        <w:ind w:firstLine="351"/>
+        <w:rPr>
+          <w:rFonts w:asciiTheme="majorHAnsi" w:eastAsia="Arial" w:hAnsiTheme="majorHAnsi" w:cs="Arial"/>
+          <w:sz w:val="24"/>
+          <w:szCs w:val="24"/>
+        </w:rPr>
+      </w:pPr>
+      <w:r>
+        <w:rPr>
+          <w:rFonts w:asciiTheme="majorHAnsi" w:eastAsia="Arial" w:hAnsiTheme="majorHAnsi" w:cs="Arial"/>
+          <w:sz w:val="24"/>
+          <w:szCs w:val="24"/>
+        </w:rPr>
+        <w:t xml:space="preserve">Analizując wykres błędu w zależności od numeru epoki można zaobserwować, że funkcja jest monotoniczna. Widoczny jest spadek wartości funkcji wraz ze wzrostem wartości argumentu. W okolicach epoki numer 200 występuje najszybszy spadek wartości błędu, później funkcja praktycznie stabilizuje się w bliskim otoczeniu zera. Być może do nauczenia </w:t>
+      </w:r>
+      <w:r>
+        <w:rPr>
+          <w:rFonts w:asciiTheme="majorHAnsi" w:eastAsia="Arial" w:hAnsiTheme="majorHAnsi" w:cs="Arial"/>
+          <w:sz w:val="24"/>
+          <w:szCs w:val="24"/>
+        </w:rPr>
+        <w:t xml:space="preserve">sieci w tym przypadku do zadowalającego poziomu wystarczyłoby nawet mniej niż 500 epok. </w:t>
+      </w:r>
+    </w:p>
+    <w:p>
+      <w:pPr>
+        <w:spacing w:line="251" w:lineRule="auto"/>
+        <w:ind w:firstLine="351"/>
+        <w:rPr>
+          <w:rFonts w:asciiTheme="majorHAnsi" w:eastAsia="Arial" w:hAnsiTheme="majorHAnsi" w:cs="Arial"/>
+          <w:sz w:val="24"/>
+          <w:szCs w:val="24"/>
+        </w:rPr>
+      </w:pPr>
+    </w:p>
+    <w:p>
+      <w:pPr>
+        <w:spacing w:line="251" w:lineRule="auto"/>
+        <w:ind w:firstLine="351"/>
+        <w:rPr>
+          <w:rFonts w:asciiTheme="majorHAnsi" w:eastAsia="Arial" w:hAnsiTheme="majorHAnsi" w:cs="Arial"/>
+          <w:sz w:val="24"/>
+          <w:szCs w:val="24"/>
+        </w:rPr>
+      </w:pPr>
+      <w:r>
+        <w:rPr>
+          <w:rFonts w:asciiTheme="majorHAnsi" w:eastAsia="Arial" w:hAnsiTheme="majorHAnsi" w:cs="Arial"/>
+          <w:sz w:val="24"/>
+          <w:szCs w:val="24"/>
+        </w:rPr>
+        <w:t>Analizując działanie sieci z podobnymi parametrami, ale z tylko jedną warstwą ukrytą (</w:t>
+      </w:r>
+      <w:r>
+        <w:rPr>
+          <w:rFonts w:asciiTheme="majorHAnsi" w:eastAsia="Arial" w:hAnsiTheme="majorHAnsi" w:cs="Arial"/>
+          <w:b/>
+          <w:sz w:val="24"/>
+          <w:szCs w:val="24"/>
+        </w:rPr>
+        <w:t xml:space="preserve">drugi </w:t>
+      </w:r>
+      <w:r>
+        <w:rPr>
+          <w:rFonts w:asciiTheme="majorHAnsi" w:eastAsia="Arial" w:hAnsiTheme="majorHAnsi" w:cs="Arial"/>
+          <w:sz w:val="24"/>
+          <w:szCs w:val="24"/>
+        </w:rPr>
+        <w:t xml:space="preserve">przykładowy zestaw parametrów), widać, że sieć praktycznie równie dobrze radzi sobie z nauczeniem się i z zadaniem aproksymacji. Dodatkowo, ograniczając liczbę neuronów między którymi dane muszą zostać wymienione, znacznie skraca się czas uczenia takiej sieci, jednakże nie zostało to przedstawione na żadnym z wykresów. Błąd podczas uczenia takiej sieci zachowuje się stabilniej niż w poprzednim przypadku – nie ma żadnych „gwałtownych skoków”. </w:t>
+      </w:r>
+    </w:p>
+    <w:p>
+      <w:pPr>
+        <w:spacing w:line="251" w:lineRule="auto"/>
+        <w:ind w:firstLine="351"/>
+        <w:rPr>
+          <w:rFonts w:asciiTheme="majorHAnsi" w:eastAsia="Arial" w:hAnsiTheme="majorHAnsi" w:cs="Arial"/>
+          <w:sz w:val="24"/>
+          <w:szCs w:val="24"/>
+        </w:rPr>
+      </w:pPr>
+    </w:p>
+    <w:p>
+      <w:pPr>
+        <w:spacing w:line="251" w:lineRule="auto"/>
+        <w:ind w:firstLine="351"/>
+        <w:rPr>
+          <w:rFonts w:asciiTheme="majorHAnsi" w:eastAsia="Arial" w:hAnsiTheme="majorHAnsi" w:cs="Arial"/>
+          <w:sz w:val="24"/>
+          <w:szCs w:val="24"/>
+        </w:rPr>
+      </w:pPr>
+      <w:r>
+        <w:rPr>
+          <w:rFonts w:asciiTheme="majorHAnsi" w:eastAsia="Arial" w:hAnsiTheme="majorHAnsi" w:cs="Arial"/>
+          <w:sz w:val="24"/>
+          <w:szCs w:val="24"/>
+        </w:rPr>
+        <w:t xml:space="preserve">W przypadku </w:t>
+      </w:r>
+      <w:r>
+        <w:rPr>
+          <w:rFonts w:asciiTheme="majorHAnsi" w:eastAsia="Arial" w:hAnsiTheme="majorHAnsi" w:cs="Arial"/>
+          <w:b/>
+          <w:sz w:val="24"/>
+          <w:szCs w:val="24"/>
+        </w:rPr>
+        <w:t xml:space="preserve">trzeciego </w:t>
+      </w:r>
+      <w:r>
+        <w:rPr>
+          <w:rFonts w:asciiTheme="majorHAnsi" w:eastAsia="Arial" w:hAnsiTheme="majorHAnsi" w:cs="Arial"/>
+          <w:sz w:val="24"/>
+          <w:szCs w:val="24"/>
+        </w:rPr>
+        <w:t xml:space="preserve">zestawu parametrów, użyliśmy dość małej liczby neuronów: tylko dwóch, w jednej warstwie ukrytej. </w:t>
+      </w:r>
+      <w:r>
+        <w:rPr>
+          <w:rFonts w:asciiTheme="majorHAnsi" w:eastAsia="Arial" w:hAnsiTheme="majorHAnsi" w:cs="Arial"/>
+          <w:sz w:val="24"/>
+          <w:szCs w:val="24"/>
+        </w:rPr>
+        <w:t>W tym przypadku wyraźniej widać wpływ zmiany parametru na wynik działania sieci – wynikowa funkcja jest o wiele mniej dokładna. Mimo że ostatecznie osiągnięty błąd podczas uczenia sieci był porównywalnie mały w stosunku do poprzednich zestawów parametrów, to</w:t>
+      </w:r>
+      <w:r>
+        <w:rPr>
+          <w:rFonts w:asciiTheme="majorHAnsi" w:eastAsia="Arial" w:hAnsiTheme="majorHAnsi" w:cs="Arial"/>
+          <w:sz w:val="24"/>
+          <w:szCs w:val="24"/>
+        </w:rPr>
+        <w:t xml:space="preserve"> można zauważyć nietypowy „skok” w górę, w pewnym miejscu na wykresie. Jednakże nadal widać w pewnym stopniu podobieństwo funkcji aproksymowanej i aproksymującej.</w:t>
+      </w:r>
+    </w:p>
+    <w:p>
+      <w:pPr>
+        <w:spacing w:before="240"/>
+        <w:ind w:firstLine="426"/>
+        <w:rPr>
+          <w:rFonts w:asciiTheme="majorHAnsi" w:hAnsiTheme="majorHAnsi"/>
+          <w:sz w:val="24"/>
+          <w:szCs w:val="24"/>
+        </w:rPr>
+      </w:pPr>
+      <w:r>
+        <w:rPr>
+          <w:rFonts w:asciiTheme="majorHAnsi" w:hAnsiTheme="majorHAnsi"/>
+          <w:sz w:val="24"/>
+          <w:szCs w:val="24"/>
+        </w:rPr>
+        <w:t xml:space="preserve">W kolejnym – </w:t>
+      </w:r>
+      <w:r>
+        <w:rPr>
+          <w:rFonts w:asciiTheme="majorHAnsi" w:hAnsiTheme="majorHAnsi"/>
+          <w:b/>
+          <w:sz w:val="24"/>
+          <w:szCs w:val="24"/>
+        </w:rPr>
+        <w:t xml:space="preserve">czwartym </w:t>
+      </w:r>
+      <w:r>
+        <w:rPr>
+          <w:rFonts w:asciiTheme="majorHAnsi" w:hAnsiTheme="majorHAnsi"/>
+          <w:sz w:val="24"/>
+          <w:szCs w:val="24"/>
+        </w:rPr>
+        <w:t xml:space="preserve">zestawie parametrów testowych, użyliśmy tylko jednego neuronu. Wyniki aproksymacji są równie słabe co w poprzednim przypadku, mimo że funkcja w pewnym stopniu przybliża funkcję </w:t>
+      </w:r>
+      <m:oMath>
+        <m:r>
+          <w:rPr>
+            <w:rFonts w:ascii="Cambria Math" w:eastAsia="Arial" w:hAnsi="Cambria Math" w:cs="Arial"/>
+            <w:sz w:val="24"/>
+            <w:szCs w:val="24"/>
+          </w:rPr>
+          <m:t>f</m:t>
+        </m:r>
+        <m:d>
+          <m:dPr>
+            <m:ctrlPr>
+              <w:rPr>
+                <w:rFonts w:ascii="Cambria Math" w:eastAsia="Arial" w:hAnsi="Cambria Math" w:cs="Arial"/>
+                <w:i/>
+                <w:sz w:val="24"/>
+                <w:szCs w:val="24"/>
+              </w:rPr>
+            </m:ctrlPr>
+          </m:dPr>
+          <m:e>
+            <m:r>
+              <w:rPr>
+                <w:rFonts w:ascii="Cambria Math" w:eastAsia="Arial" w:hAnsi="Cambria Math" w:cs="Arial"/>
+                <w:sz w:val="24"/>
+                <w:szCs w:val="24"/>
+              </w:rPr>
+              <m:t>x</m:t>
+            </m:r>
+          </m:e>
+        </m:d>
+        <m:r>
+          <w:rPr>
+            <w:rFonts w:ascii="Cambria Math" w:eastAsia="Arial" w:hAnsi="Cambria Math" w:cs="Arial"/>
+            <w:sz w:val="24"/>
+            <w:szCs w:val="24"/>
+          </w:rPr>
+          <m:t xml:space="preserve">= </m:t>
+        </m:r>
+        <m:rad>
+          <m:radPr>
+            <m:ctrlPr>
+              <w:rPr>
+                <w:rFonts w:ascii="Cambria Math" w:eastAsia="Arial" w:hAnsi="Cambria Math" w:cs="Arial"/>
+                <w:i/>
+                <w:sz w:val="24"/>
+                <w:szCs w:val="24"/>
+              </w:rPr>
+            </m:ctrlPr>
+          </m:radPr>
+          <m:deg>
+            <m:r>
+              <w:rPr>
+                <w:rFonts w:ascii="Cambria Math" w:eastAsia="Arial" w:hAnsi="Cambria Math" w:cs="Arial"/>
+                <w:sz w:val="24"/>
+                <w:szCs w:val="24"/>
+              </w:rPr>
+              <m:t>2</m:t>
+            </m:r>
+          </m:deg>
+          <m:e>
+            <m:r>
+              <w:rPr>
+                <w:rFonts w:ascii="Cambria Math" w:eastAsia="Arial" w:hAnsi="Cambria Math" w:cs="Arial"/>
+                <w:sz w:val="24"/>
+                <w:szCs w:val="24"/>
+              </w:rPr>
+              <m:t>x</m:t>
+            </m:r>
+          </m:e>
+        </m:rad>
+      </m:oMath>
+      <w:r>
+        <w:rPr>
+          <w:rFonts w:asciiTheme="majorHAnsi" w:hAnsiTheme="majorHAnsi"/>
+          <w:sz w:val="24"/>
+          <w:szCs w:val="24"/>
+        </w:rPr>
+        <w:t>. Ciekawą rzeczą, jaką można tu zauważyć jest fakt, że funkcja aproksymująca ma bardzo zbliżony kształt do funkcji aktywac</w:t>
+      </w:r>
+      <w:r>
+        <w:rPr>
+          <w:rFonts w:asciiTheme="majorHAnsi" w:hAnsiTheme="majorHAnsi"/>
+          <w:sz w:val="24"/>
+          <w:szCs w:val="24"/>
+        </w:rPr>
+        <w:t xml:space="preserve">ji w neuronach warstwy ukrytej – przypomina wykresem funkcję sigmoidalną. Błąd podczas uczenia maleje w bardziej stabilny sposób niż w przypadku użycia dwóch neuronów. </w:t>
+      </w:r>
+    </w:p>
+    <w:p>
+      <w:pPr>
+        <w:spacing w:before="240"/>
+        <w:ind w:firstLine="426"/>
+        <w:rPr>
+          <w:rFonts w:asciiTheme="majorHAnsi" w:hAnsiTheme="majorHAnsi"/>
+          <w:sz w:val="24"/>
+          <w:szCs w:val="24"/>
+        </w:rPr>
+      </w:pPr>
+      <w:r>
+        <w:rPr>
+          <w:rFonts w:asciiTheme="majorHAnsi" w:hAnsiTheme="majorHAnsi"/>
+          <w:b/>
+          <w:sz w:val="24"/>
+          <w:szCs w:val="24"/>
+        </w:rPr>
+        <w:lastRenderedPageBreak/>
+        <w:t>Piąty</w:t>
+      </w:r>
+      <w:r>
+        <w:rPr>
+          <w:rFonts w:asciiTheme="majorHAnsi" w:hAnsiTheme="majorHAnsi"/>
+          <w:sz w:val="24"/>
+          <w:szCs w:val="24"/>
+        </w:rPr>
+        <w:t xml:space="preserve"> przypadek pokazuje zestaw parametrów, gdzie odpowiednie nauczenie sieci nie było możliwe – co ciekawe, nie było to spowodowane zbyt małą liczbą epok, neuronów lub warstw, a </w:t>
+      </w:r>
+      <w:r>
+        <w:rPr>
+          <w:rFonts w:asciiTheme="majorHAnsi" w:hAnsiTheme="majorHAnsi"/>
+          <w:b/>
+          <w:sz w:val="24"/>
+          <w:szCs w:val="24"/>
+        </w:rPr>
+        <w:t>zbyt dużym współczynnik</w:t>
+      </w:r>
+      <w:r>
+        <w:rPr>
+          <w:rFonts w:asciiTheme="majorHAnsi" w:hAnsiTheme="majorHAnsi"/>
+          <w:b/>
+          <w:sz w:val="24"/>
+          <w:szCs w:val="24"/>
+        </w:rPr>
+        <w:t xml:space="preserve">iem prędkości uczenia. </w:t>
+      </w:r>
+      <w:r>
+        <w:rPr>
+          <w:rFonts w:asciiTheme="majorHAnsi" w:hAnsiTheme="majorHAnsi"/>
+          <w:sz w:val="24"/>
+          <w:szCs w:val="24"/>
+        </w:rPr>
+        <w:t xml:space="preserve">Funkcja aproksymująca jest praktycznie stała na przedziale (10; 100), a bardzo gwałtownie rośnie w przedziale (0; 10), przypomina kształtem funkcję sigmoidalną. Błąd się nie stabilizuje, widoczne są anomalne skoki wartości błędu. Należy więc stwierdzić że w tym przypadku sieć zachowuje się nieprzewidywalnie. </w:t>
+      </w:r>
+    </w:p>
+    <w:p>
+      <w:pPr>
+        <w:spacing w:before="240"/>
+        <w:ind w:firstLine="426"/>
+        <w:rPr>
+          <w:rFonts w:asciiTheme="majorHAnsi" w:eastAsia="Arial" w:hAnsiTheme="majorHAnsi" w:cs="Arial"/>
+          <w:sz w:val="24"/>
+          <w:szCs w:val="24"/>
+        </w:rPr>
+      </w:pPr>
+      <w:r>
+        <w:rPr>
+          <w:rFonts w:asciiTheme="majorHAnsi" w:eastAsia="Arial" w:hAnsiTheme="majorHAnsi" w:cs="Arial"/>
+          <w:sz w:val="24"/>
+          <w:szCs w:val="24"/>
+        </w:rPr>
+        <w:t xml:space="preserve">W </w:t>
+      </w:r>
+      <w:r>
+        <w:rPr>
+          <w:rFonts w:asciiTheme="majorHAnsi" w:eastAsia="Arial" w:hAnsiTheme="majorHAnsi" w:cs="Arial"/>
+          <w:b/>
+          <w:sz w:val="24"/>
+          <w:szCs w:val="24"/>
+        </w:rPr>
+        <w:t xml:space="preserve">szóstym </w:t>
+      </w:r>
+      <w:r>
+        <w:rPr>
+          <w:rFonts w:asciiTheme="majorHAnsi" w:eastAsia="Arial" w:hAnsiTheme="majorHAnsi" w:cs="Arial"/>
+          <w:sz w:val="24"/>
+          <w:szCs w:val="24"/>
+        </w:rPr>
+        <w:t xml:space="preserve">przypadku rozważamy wpływ pędu nauki na uczenie sieci. W początkowym przedziale wartości funkcja aproksymująca dość dokładnie pokrywa się z wartościami oczekiwanymi. Jednakże, w dalszym przedziale – około (60; 100), funkcja niedokładnie odwzorowuje oczekiwane wartości. Na wykresie błędu również jest widoczny wpływ pędu nauki na uczenie sieci – błąd zachowuje się niestabilnie.  </w:t>
+      </w:r>
+    </w:p>
+    <w:p>
+      <w:pPr>
+        <w:spacing w:before="240"/>
+        <w:ind w:firstLine="426"/>
+        <w:rPr>
+          <w:rFonts w:asciiTheme="majorHAnsi" w:eastAsia="Arial" w:hAnsiTheme="majorHAnsi" w:cs="Arial"/>
+          <w:sz w:val="24"/>
+          <w:szCs w:val="24"/>
+        </w:rPr>
+      </w:pPr>
+      <w:r>
+        <w:rPr>
+          <w:rFonts w:asciiTheme="majorHAnsi" w:eastAsia="Arial" w:hAnsiTheme="majorHAnsi" w:cs="Arial"/>
+          <w:sz w:val="24"/>
+          <w:szCs w:val="24"/>
+        </w:rPr>
+        <w:t xml:space="preserve">W przypadku </w:t>
+      </w:r>
+      <w:r>
+        <w:rPr>
+          <w:rFonts w:asciiTheme="majorHAnsi" w:eastAsia="Arial" w:hAnsiTheme="majorHAnsi" w:cs="Arial"/>
+          <w:b/>
+          <w:sz w:val="24"/>
+          <w:szCs w:val="24"/>
+        </w:rPr>
+        <w:t xml:space="preserve">siódmego </w:t>
+      </w:r>
+      <w:r>
+        <w:rPr>
+          <w:rFonts w:asciiTheme="majorHAnsi" w:eastAsia="Arial" w:hAnsiTheme="majorHAnsi" w:cs="Arial"/>
+          <w:sz w:val="24"/>
+          <w:szCs w:val="24"/>
+        </w:rPr>
+        <w:t xml:space="preserve">i </w:t>
+      </w:r>
+      <w:r>
+        <w:rPr>
+          <w:rFonts w:asciiTheme="majorHAnsi" w:eastAsia="Arial" w:hAnsiTheme="majorHAnsi" w:cs="Arial"/>
+          <w:b/>
+          <w:sz w:val="24"/>
+          <w:szCs w:val="24"/>
+        </w:rPr>
+        <w:t xml:space="preserve">ósmego </w:t>
+      </w:r>
+      <w:r>
+        <w:rPr>
+          <w:rFonts w:asciiTheme="majorHAnsi" w:eastAsia="Arial" w:hAnsiTheme="majorHAnsi" w:cs="Arial"/>
+          <w:sz w:val="24"/>
+          <w:szCs w:val="24"/>
+        </w:rPr>
+        <w:t xml:space="preserve">zestawu parametrów, porównujemy wpływ obecności neuronu-biasu na działanie sieci, przy takich samych pozostałych parametrach. Biorąc pod uwagę wygląd wykresu błędu, można by stwierdzić, że bias pomaga przyspieszyć proces uczenia. Jednakże, jeśli chodzi o dokładność aproksymacji, to nie są zauważalne żadne znaczne różnice. </w:t>
+      </w:r>
+    </w:p>
+    <w:p>
+      <w:pPr>
+        <w:spacing w:before="240"/>
+        <w:ind w:firstLine="426"/>
+        <w:rPr>
+          <w:rFonts w:asciiTheme="majorHAnsi" w:eastAsia="Arial" w:hAnsiTheme="majorHAnsi" w:cs="Arial"/>
+          <w:sz w:val="24"/>
+          <w:szCs w:val="24"/>
+        </w:rPr>
+      </w:pPr>
+      <w:r>
+        <w:rPr>
+          <w:rFonts w:asciiTheme="majorHAnsi" w:eastAsia="Arial" w:hAnsiTheme="majorHAnsi" w:cs="Arial"/>
+          <w:sz w:val="24"/>
+          <w:szCs w:val="24"/>
+        </w:rPr>
+        <w:t xml:space="preserve">Pewnym utrudnieniem analizy wyników jest fakt, że zbiór treningowy był za każdym razem </w:t>
+      </w:r>
+      <w:r>
+        <w:rPr>
+          <w:rFonts w:asciiTheme="majorHAnsi" w:eastAsia="Arial" w:hAnsiTheme="majorHAnsi" w:cs="Arial"/>
+          <w:b/>
+          <w:sz w:val="24"/>
+          <w:szCs w:val="24"/>
+        </w:rPr>
+        <w:t xml:space="preserve">losowany </w:t>
+      </w:r>
+      <w:r>
+        <w:rPr>
+          <w:rFonts w:asciiTheme="majorHAnsi" w:eastAsia="Arial" w:hAnsiTheme="majorHAnsi" w:cs="Arial"/>
+          <w:sz w:val="24"/>
+          <w:szCs w:val="24"/>
+        </w:rPr>
+        <w:t xml:space="preserve">– zgodnie z treścią polecenia. To znaczy, że wyniki nie są do końca porównywalne, ponieważ do każdego procesu uczenia wzięty został inny zbiór punktów. </w:t>
+      </w:r>
+    </w:p>
+    <w:p>
+      <w:pPr>
+        <w:spacing w:before="240"/>
+        <w:ind w:firstLine="426"/>
+        <w:rPr>
+          <w:rFonts w:asciiTheme="majorHAnsi" w:hAnsiTheme="majorHAnsi"/>
+          <w:sz w:val="24"/>
+          <w:szCs w:val="24"/>
+        </w:rPr>
+      </w:pPr>
+      <w:r>
+        <w:rPr>
+          <w:rFonts w:asciiTheme="majorHAnsi" w:eastAsia="Arial" w:hAnsiTheme="majorHAnsi" w:cs="Arial"/>
+          <w:sz w:val="24"/>
+          <w:szCs w:val="24"/>
+        </w:rPr>
+        <w:t xml:space="preserve">Dodatkowo, należy zauważyć że wpływ kilku parametrów nie został przez nas przeanalizowany: chodzi o </w:t>
+      </w:r>
+      <w:r>
+        <w:rPr>
+          <w:rFonts w:asciiTheme="majorHAnsi" w:eastAsia="Arial" w:hAnsiTheme="majorHAnsi" w:cs="Arial"/>
+          <w:b/>
+          <w:sz w:val="24"/>
+          <w:szCs w:val="24"/>
+        </w:rPr>
+        <w:t>liczbę punktów treningowych</w:t>
+      </w:r>
+      <w:r>
+        <w:rPr>
+          <w:rFonts w:asciiTheme="majorHAnsi" w:eastAsia="Arial" w:hAnsiTheme="majorHAnsi" w:cs="Arial"/>
+          <w:sz w:val="24"/>
+          <w:szCs w:val="24"/>
+        </w:rPr>
+        <w:t xml:space="preserve"> oraz o </w:t>
+      </w:r>
+      <w:r>
+        <w:rPr>
+          <w:rFonts w:asciiTheme="majorHAnsi" w:eastAsia="Arial" w:hAnsiTheme="majorHAnsi" w:cs="Arial"/>
+          <w:b/>
+          <w:sz w:val="24"/>
+          <w:szCs w:val="24"/>
+        </w:rPr>
+        <w:t>liczbę epok</w:t>
+      </w:r>
+      <w:r>
+        <w:rPr>
+          <w:rFonts w:asciiTheme="majorHAnsi" w:eastAsia="Arial" w:hAnsiTheme="majorHAnsi" w:cs="Arial"/>
+          <w:sz w:val="24"/>
+          <w:szCs w:val="24"/>
+        </w:rPr>
+        <w:t xml:space="preserve">. Można się jednak spodziewać, że w ogólności zwiększenie wartości tych parametrów poprawiłoby dokładność uczenia i działania sieci. </w:t>
+      </w:r>
+    </w:p>
+    <w:p>
+      <w:pPr>
+        <w:spacing w:before="240"/>
+        <w:ind w:firstLine="426"/>
+        <w:rPr>
+          <w:rFonts w:asciiTheme="majorHAnsi" w:hAnsiTheme="majorHAnsi"/>
+          <w:sz w:val="24"/>
+          <w:szCs w:val="24"/>
+        </w:rPr>
+      </w:pPr>
+    </w:p>
+    <w:p>
+      <w:pPr>
         <w:rPr>
           <w:rFonts w:asciiTheme="majorHAnsi" w:eastAsia="Arial" w:hAnsiTheme="majorHAnsi" w:cs="Arial"/>
           <w:b/>
@@ -6086,7 +6598,208 @@
           <w:sz w:val="29"/>
           <w:szCs w:val="29"/>
         </w:rPr>
-        <w:t>. Dyskusja</w:t>
+      </w:pPr>
+      <w:r>
+        <w:rPr>
+          <w:rFonts w:asciiTheme="majorHAnsi" w:eastAsia="Arial" w:hAnsiTheme="majorHAnsi" w:cs="Arial"/>
+          <w:b/>
+          <w:bCs/>
+          <w:sz w:val="29"/>
+          <w:szCs w:val="29"/>
+        </w:rPr>
+        <w:t>7</w:t>
+      </w:r>
+      <w:r>
+        <w:rPr>
+          <w:rFonts w:asciiTheme="majorHAnsi" w:eastAsia="Arial" w:hAnsiTheme="majorHAnsi" w:cs="Arial"/>
+          <w:b/>
+          <w:bCs/>
+          <w:sz w:val="29"/>
+          <w:szCs w:val="29"/>
+        </w:rPr>
+        <w:t xml:space="preserve">. </w:t>
+      </w:r>
+      <w:r>
+        <w:rPr>
+          <w:rFonts w:asciiTheme="majorHAnsi" w:eastAsia="Arial" w:hAnsiTheme="majorHAnsi" w:cs="Arial"/>
+          <w:b/>
+          <w:bCs/>
+          <w:sz w:val="29"/>
+          <w:szCs w:val="29"/>
+        </w:rPr>
+        <w:t>Wnioski</w:t>
+      </w:r>
+    </w:p>
+    <w:p>
+      <w:pPr>
+        <w:spacing w:line="251" w:lineRule="auto"/>
+        <w:ind w:firstLine="351"/>
+        <w:rPr>
+          <w:rFonts w:asciiTheme="majorHAnsi" w:eastAsia="Arial" w:hAnsiTheme="majorHAnsi" w:cs="Arial"/>
+          <w:sz w:val="24"/>
+          <w:szCs w:val="24"/>
+        </w:rPr>
+      </w:pPr>
+    </w:p>
+    <w:p>
+      <w:pPr>
+        <w:pStyle w:val="Akapitzlist"/>
+        <w:numPr>
+          <w:ilvl w:val="0"/>
+          <w:numId w:val="4"/>
+        </w:numPr>
+        <w:spacing w:line="251" w:lineRule="auto"/>
+        <w:ind w:left="426" w:hanging="362"/>
+        <w:rPr>
+          <w:rFonts w:asciiTheme="majorHAnsi" w:eastAsia="Arial" w:hAnsiTheme="majorHAnsi" w:cs="Arial"/>
+          <w:sz w:val="24"/>
+          <w:szCs w:val="24"/>
+        </w:rPr>
+      </w:pPr>
+      <w:r>
+        <w:rPr>
+          <w:rFonts w:asciiTheme="majorHAnsi" w:eastAsia="Arial" w:hAnsiTheme="majorHAnsi" w:cs="Arial"/>
+          <w:sz w:val="24"/>
+          <w:szCs w:val="24"/>
+        </w:rPr>
+        <w:t xml:space="preserve">Zwiększenie liczby warstw ukrytych niekoniecznie poprawia wynik działania sieci. </w:t>
+      </w:r>
+    </w:p>
+    <w:p>
+      <w:pPr>
+        <w:pStyle w:val="Akapitzlist"/>
+        <w:numPr>
+          <w:ilvl w:val="0"/>
+          <w:numId w:val="4"/>
+        </w:numPr>
+        <w:spacing w:line="251" w:lineRule="auto"/>
+        <w:ind w:left="426" w:hanging="362"/>
+        <w:rPr>
+          <w:rFonts w:asciiTheme="majorHAnsi" w:eastAsia="Arial" w:hAnsiTheme="majorHAnsi" w:cs="Arial"/>
+          <w:sz w:val="24"/>
+          <w:szCs w:val="24"/>
+        </w:rPr>
+      </w:pPr>
+      <w:r>
+        <w:rPr>
+          <w:rFonts w:asciiTheme="majorHAnsi" w:eastAsia="Arial" w:hAnsiTheme="majorHAnsi" w:cs="Arial"/>
+          <w:sz w:val="24"/>
+          <w:szCs w:val="24"/>
+        </w:rPr>
+        <w:t xml:space="preserve">Mała liczba warstw nie tylko nie pogarsza wyników, ale przyspiesza uczenie sieci, dzięki szybszej propagacji sygnałów między warstwami. </w:t>
+      </w:r>
+    </w:p>
+    <w:p>
+      <w:pPr>
+        <w:pStyle w:val="Akapitzlist"/>
+        <w:numPr>
+          <w:ilvl w:val="0"/>
+          <w:numId w:val="4"/>
+        </w:numPr>
+        <w:spacing w:line="251" w:lineRule="auto"/>
+        <w:ind w:left="426" w:hanging="362"/>
+        <w:rPr>
+          <w:rFonts w:asciiTheme="majorHAnsi" w:eastAsia="Arial" w:hAnsiTheme="majorHAnsi" w:cs="Arial"/>
+          <w:sz w:val="24"/>
+          <w:szCs w:val="24"/>
+        </w:rPr>
+      </w:pPr>
+      <w:r>
+        <w:rPr>
+          <w:rFonts w:asciiTheme="majorHAnsi" w:eastAsia="Arial" w:hAnsiTheme="majorHAnsi" w:cs="Arial"/>
+          <w:sz w:val="24"/>
+          <w:szCs w:val="24"/>
+        </w:rPr>
+        <w:t xml:space="preserve">Zbyt duża prędkość uczenia sieci uniemożliwia poprawne nauczenie sieci. </w:t>
+      </w:r>
+    </w:p>
+    <w:p>
+      <w:pPr>
+        <w:pStyle w:val="Akapitzlist"/>
+        <w:numPr>
+          <w:ilvl w:val="0"/>
+          <w:numId w:val="4"/>
+        </w:numPr>
+        <w:spacing w:line="251" w:lineRule="auto"/>
+        <w:ind w:left="426" w:hanging="362"/>
+        <w:rPr>
+          <w:rFonts w:asciiTheme="majorHAnsi" w:eastAsia="Arial" w:hAnsiTheme="majorHAnsi" w:cs="Arial"/>
+          <w:sz w:val="24"/>
+          <w:szCs w:val="24"/>
+        </w:rPr>
+      </w:pPr>
+      <w:r>
+        <w:rPr>
+          <w:rFonts w:asciiTheme="majorHAnsi" w:eastAsia="Arial" w:hAnsiTheme="majorHAnsi" w:cs="Arial"/>
+          <w:sz w:val="24"/>
+          <w:szCs w:val="24"/>
+        </w:rPr>
+        <w:t xml:space="preserve">Mała prędkość uczenia wymaga większej liczby epok do poprawnego nauczenia sieci, ale jest czasami opłacalna ze względu na dokładne wyniki. </w:t>
+      </w:r>
+    </w:p>
+    <w:p>
+      <w:pPr>
+        <w:pStyle w:val="Akapitzlist"/>
+        <w:numPr>
+          <w:ilvl w:val="0"/>
+          <w:numId w:val="4"/>
+        </w:numPr>
+        <w:spacing w:line="251" w:lineRule="auto"/>
+        <w:ind w:left="426" w:hanging="362"/>
+        <w:rPr>
+          <w:rFonts w:asciiTheme="majorHAnsi" w:eastAsia="Arial" w:hAnsiTheme="majorHAnsi" w:cs="Arial"/>
+          <w:sz w:val="24"/>
+          <w:szCs w:val="24"/>
+        </w:rPr>
+      </w:pPr>
+      <w:r>
+        <w:rPr>
+          <w:rFonts w:asciiTheme="majorHAnsi" w:eastAsia="Arial" w:hAnsiTheme="majorHAnsi" w:cs="Arial"/>
+          <w:sz w:val="24"/>
+          <w:szCs w:val="24"/>
+        </w:rPr>
+        <w:t xml:space="preserve">Współczynnik-pęd uczenia w niektórych przypadkach może pomóc nauczyć sieć, a w niektórych przypadkach sprawia że </w:t>
+      </w:r>
+      <w:r>
+        <w:rPr>
+          <w:rFonts w:asciiTheme="majorHAnsi" w:eastAsia="Arial" w:hAnsiTheme="majorHAnsi" w:cs="Arial"/>
+          <w:sz w:val="24"/>
+          <w:szCs w:val="24"/>
+        </w:rPr>
+        <w:t xml:space="preserve">uczenie jest niedokładne, tak samo jak w przypadku zbyt dużej prędkości uczenia. </w:t>
+      </w:r>
+    </w:p>
+    <w:p>
+      <w:pPr>
+        <w:pStyle w:val="Akapitzlist"/>
+        <w:numPr>
+          <w:ilvl w:val="0"/>
+          <w:numId w:val="4"/>
+        </w:numPr>
+        <w:spacing w:line="251" w:lineRule="auto"/>
+        <w:ind w:left="426" w:hanging="362"/>
+        <w:rPr>
+          <w:rFonts w:asciiTheme="majorHAnsi" w:eastAsia="Arial" w:hAnsiTheme="majorHAnsi" w:cs="Arial"/>
+          <w:sz w:val="24"/>
+          <w:szCs w:val="24"/>
+        </w:rPr>
+      </w:pPr>
+      <w:r>
+        <w:rPr>
+          <w:rFonts w:asciiTheme="majorHAnsi" w:eastAsia="Arial" w:hAnsiTheme="majorHAnsi" w:cs="Arial"/>
+          <w:sz w:val="24"/>
+          <w:szCs w:val="24"/>
+        </w:rPr>
+        <w:lastRenderedPageBreak/>
+        <w:t xml:space="preserve">Sieć neuronowa </w:t>
+      </w:r>
+      <w:r>
+        <w:rPr>
+          <w:rFonts w:asciiTheme="majorHAnsi" w:eastAsia="Arial" w:hAnsiTheme="majorHAnsi" w:cs="Arial"/>
+          <w:sz w:val="24"/>
+          <w:szCs w:val="24"/>
+        </w:rPr>
+        <w:t xml:space="preserve">równie dobrze nadaje się do zastosowania przy problemie aproksymacji, co inne poznane przez nas wcześniej metody numeryczne. </w:t>
       </w:r>
     </w:p>
     <w:p>
@@ -6180,7 +6893,7 @@
             <w:rPr>
               <w:noProof/>
             </w:rPr>
-            <w:t>14</w:t>
+            <w:t>2</w:t>
           </w:r>
         </w:fldSimple>
       </w:p>
@@ -6465,6 +7178,119 @@
       </w:rPr>
     </w:lvl>
   </w:abstractNum>
+  <w:abstractNum w:abstractNumId="3">
+    <w:nsid w:val="709C5DB4"/>
+    <w:multiLevelType w:val="hybridMultilevel"/>
+    <w:tmpl w:val="12BC1E6C"/>
+    <w:lvl w:ilvl="0" w:tplc="04150001">
+      <w:start w:val="1"/>
+      <w:numFmt w:val="bullet"/>
+      <w:lvlText w:val=""/>
+      <w:lvlJc w:val="left"/>
+      <w:pPr>
+        <w:ind w:left="1071" w:hanging="360"/>
+      </w:pPr>
+      <w:rPr>
+        <w:rFonts w:ascii="Symbol" w:hAnsi="Symbol" w:hint="default"/>
+      </w:rPr>
+    </w:lvl>
+    <w:lvl w:ilvl="1" w:tplc="04150003" w:tentative="1">
+      <w:start w:val="1"/>
+      <w:numFmt w:val="bullet"/>
+      <w:lvlText w:val="o"/>
+      <w:lvlJc w:val="left"/>
+      <w:pPr>
+        <w:ind w:left="1791" w:hanging="360"/>
+      </w:pPr>
+      <w:rPr>
+        <w:rFonts w:ascii="Courier New" w:hAnsi="Courier New" w:cs="Courier New" w:hint="default"/>
+      </w:rPr>
+    </w:lvl>
+    <w:lvl w:ilvl="2" w:tplc="04150005" w:tentative="1">
+      <w:start w:val="1"/>
+      <w:numFmt w:val="bullet"/>
+      <w:lvlText w:val=""/>
+      <w:lvlJc w:val="left"/>
+      <w:pPr>
+        <w:ind w:left="2511" w:hanging="360"/>
+      </w:pPr>
+      <w:rPr>
+        <w:rFonts w:ascii="Wingdings" w:hAnsi="Wingdings" w:hint="default"/>
+      </w:rPr>
+    </w:lvl>
+    <w:lvl w:ilvl="3" w:tplc="04150001" w:tentative="1">
+      <w:start w:val="1"/>
+      <w:numFmt w:val="bullet"/>
+      <w:lvlText w:val=""/>
+      <w:lvlJc w:val="left"/>
+      <w:pPr>
+        <w:ind w:left="3231" w:hanging="360"/>
+      </w:pPr>
+      <w:rPr>
+        <w:rFonts w:ascii="Symbol" w:hAnsi="Symbol" w:hint="default"/>
+      </w:rPr>
+    </w:lvl>
+    <w:lvl w:ilvl="4" w:tplc="04150003" w:tentative="1">
+      <w:start w:val="1"/>
+      <w:numFmt w:val="bullet"/>
+      <w:lvlText w:val="o"/>
+      <w:lvlJc w:val="left"/>
+      <w:pPr>
+        <w:ind w:left="3951" w:hanging="360"/>
+      </w:pPr>
+      <w:rPr>
+        <w:rFonts w:ascii="Courier New" w:hAnsi="Courier New" w:cs="Courier New" w:hint="default"/>
+      </w:rPr>
+    </w:lvl>
+    <w:lvl w:ilvl="5" w:tplc="04150005" w:tentative="1">
+      <w:start w:val="1"/>
+      <w:numFmt w:val="bullet"/>
+      <w:lvlText w:val=""/>
+      <w:lvlJc w:val="left"/>
+      <w:pPr>
+        <w:ind w:left="4671" w:hanging="360"/>
+      </w:pPr>
+      <w:rPr>
+        <w:rFonts w:ascii="Wingdings" w:hAnsi="Wingdings" w:hint="default"/>
+      </w:rPr>
+    </w:lvl>
+    <w:lvl w:ilvl="6" w:tplc="04150001" w:tentative="1">
+      <w:start w:val="1"/>
+      <w:numFmt w:val="bullet"/>
+      <w:lvlText w:val=""/>
+      <w:lvlJc w:val="left"/>
+      <w:pPr>
+        <w:ind w:left="5391" w:hanging="360"/>
+      </w:pPr>
+      <w:rPr>
+        <w:rFonts w:ascii="Symbol" w:hAnsi="Symbol" w:hint="default"/>
+      </w:rPr>
+    </w:lvl>
+    <w:lvl w:ilvl="7" w:tplc="04150003" w:tentative="1">
+      <w:start w:val="1"/>
+      <w:numFmt w:val="bullet"/>
+      <w:lvlText w:val="o"/>
+      <w:lvlJc w:val="left"/>
+      <w:pPr>
+        <w:ind w:left="6111" w:hanging="360"/>
+      </w:pPr>
+      <w:rPr>
+        <w:rFonts w:ascii="Courier New" w:hAnsi="Courier New" w:cs="Courier New" w:hint="default"/>
+      </w:rPr>
+    </w:lvl>
+    <w:lvl w:ilvl="8" w:tplc="04150005" w:tentative="1">
+      <w:start w:val="1"/>
+      <w:numFmt w:val="bullet"/>
+      <w:lvlText w:val=""/>
+      <w:lvlJc w:val="left"/>
+      <w:pPr>
+        <w:ind w:left="6831" w:hanging="360"/>
+      </w:pPr>
+      <w:rPr>
+        <w:rFonts w:ascii="Wingdings" w:hAnsi="Wingdings" w:hint="default"/>
+      </w:rPr>
+    </w:lvl>
+  </w:abstractNum>
   <w:num w:numId="1">
     <w:abstractNumId w:val="0"/>
   </w:num>
@@ -6473,6 +7299,9 @@
   </w:num>
   <w:num w:numId="3">
     <w:abstractNumId w:val="2"/>
+  </w:num>
+  <w:num w:numId="4">
+    <w:abstractNumId w:val="3"/>
   </w:num>
 </w:numbering>
 </file>

</xml_diff>